<commit_message>
Remove test scripts from repository
</commit_message>
<xml_diff>
--- a/Insight_CopyProdToTest_InstallationGuide.docx
+++ b/Insight_CopyProdToTest_InstallationGuide.docx
@@ -94,7 +94,7 @@
             </w:rPr>
             <w:fldChar w:fldCharType="separate"/>
           </w:r>
-          <w:hyperlink w:anchor="_Toc173852066" w:history="1">
+          <w:hyperlink w:anchor="_Toc176796542" w:history="1">
             <w:r>
               <w:rPr>
                 <w:rStyle w:val="Hyperlink"/>
@@ -122,7 +122,7 @@
                 <w:noProof/>
                 <w:webHidden/>
               </w:rPr>
-              <w:instrText xml:space="preserve"> PAGEREF _Toc173852066 \h </w:instrText>
+              <w:instrText xml:space="preserve"> PAGEREF _Toc176796542 \h </w:instrText>
             </w:r>
             <w:r>
               <w:rPr>
@@ -168,7 +168,7 @@
               <w14:ligatures w14:val="standardContextual"/>
             </w:rPr>
           </w:pPr>
-          <w:hyperlink w:anchor="_Toc173852067" w:history="1">
+          <w:hyperlink w:anchor="_Toc176796543" w:history="1">
             <w:r>
               <w:rPr>
                 <w:rStyle w:val="Hyperlink"/>
@@ -196,7 +196,7 @@
                 <w:noProof/>
                 <w:webHidden/>
               </w:rPr>
-              <w:instrText xml:space="preserve"> PAGEREF _Toc173852067 \h </w:instrText>
+              <w:instrText xml:space="preserve"> PAGEREF _Toc176796543 \h </w:instrText>
             </w:r>
             <w:r>
               <w:rPr>
@@ -242,7 +242,7 @@
               <w14:ligatures w14:val="standardContextual"/>
             </w:rPr>
           </w:pPr>
-          <w:hyperlink w:anchor="_Toc173852068" w:history="1">
+          <w:hyperlink w:anchor="_Toc176796544" w:history="1">
             <w:r>
               <w:rPr>
                 <w:rStyle w:val="Hyperlink"/>
@@ -270,7 +270,7 @@
                 <w:noProof/>
                 <w:webHidden/>
               </w:rPr>
-              <w:instrText xml:space="preserve"> PAGEREF _Toc173852068 \h </w:instrText>
+              <w:instrText xml:space="preserve"> PAGEREF _Toc176796544 \h </w:instrText>
             </w:r>
             <w:r>
               <w:rPr>
@@ -316,7 +316,7 @@
               <w14:ligatures w14:val="standardContextual"/>
             </w:rPr>
           </w:pPr>
-          <w:hyperlink w:anchor="_Toc173852069" w:history="1">
+          <w:hyperlink w:anchor="_Toc176796545" w:history="1">
             <w:r>
               <w:rPr>
                 <w:rStyle w:val="Hyperlink"/>
@@ -344,7 +344,7 @@
                 <w:noProof/>
                 <w:webHidden/>
               </w:rPr>
-              <w:instrText xml:space="preserve"> PAGEREF _Toc173852069 \h </w:instrText>
+              <w:instrText xml:space="preserve"> PAGEREF _Toc176796545 \h </w:instrText>
             </w:r>
             <w:r>
               <w:rPr>
@@ -390,13 +390,87 @@
               <w14:ligatures w14:val="standardContextual"/>
             </w:rPr>
           </w:pPr>
-          <w:hyperlink w:anchor="_Toc173852070" w:history="1">
+          <w:hyperlink w:anchor="_Toc176796546" w:history="1">
             <w:r>
               <w:rPr>
                 <w:rStyle w:val="Hyperlink"/>
                 <w:noProof/>
                 <w:lang w:val="en-US"/>
               </w:rPr>
+              <w:t>Run the Copy script</w:t>
+            </w:r>
+            <w:r>
+              <w:rPr>
+                <w:noProof/>
+                <w:webHidden/>
+              </w:rPr>
+              <w:tab/>
+            </w:r>
+            <w:r>
+              <w:rPr>
+                <w:noProof/>
+                <w:webHidden/>
+              </w:rPr>
+              <w:fldChar w:fldCharType="begin"/>
+            </w:r>
+            <w:r>
+              <w:rPr>
+                <w:noProof/>
+                <w:webHidden/>
+              </w:rPr>
+              <w:instrText xml:space="preserve"> PAGEREF _Toc176796546 \h </w:instrText>
+            </w:r>
+            <w:r>
+              <w:rPr>
+                <w:noProof/>
+                <w:webHidden/>
+              </w:rPr>
+            </w:r>
+            <w:r>
+              <w:rPr>
+                <w:noProof/>
+                <w:webHidden/>
+              </w:rPr>
+              <w:fldChar w:fldCharType="separate"/>
+            </w:r>
+            <w:r>
+              <w:rPr>
+                <w:noProof/>
+                <w:webHidden/>
+              </w:rPr>
+              <w:t>3</w:t>
+            </w:r>
+            <w:r>
+              <w:rPr>
+                <w:noProof/>
+                <w:webHidden/>
+              </w:rPr>
+              <w:fldChar w:fldCharType="end"/>
+            </w:r>
+          </w:hyperlink>
+        </w:p>
+        <w:p>
+          <w:pPr>
+            <w:pStyle w:val="Verzeichnis1"/>
+            <w:tabs>
+              <w:tab w:val="right" w:leader="dot" w:pos="9062"/>
+            </w:tabs>
+            <w:rPr>
+              <w:rFonts w:eastAsiaTheme="minorEastAsia"/>
+              <w:noProof/>
+              <w:kern w:val="2"/>
+              <w:sz w:val="24"/>
+              <w:szCs w:val="24"/>
+              <w14:ligatures w14:val="standardContextual"/>
+            </w:rPr>
+          </w:pPr>
+          <w:hyperlink w:anchor="_Toc176796547" w:history="1">
+            <w:r>
+              <w:rPr>
+                <w:rStyle w:val="Hyperlink"/>
+                <w:noProof/>
+                <w:lang w:val="en-US"/>
+              </w:rPr>
               <w:t>Automatic start of Inresponse on Construct Workstations</w:t>
             </w:r>
             <w:r>
@@ -418,7 +492,7 @@
                 <w:noProof/>
                 <w:webHidden/>
               </w:rPr>
-              <w:instrText xml:space="preserve"> PAGEREF _Toc173852070 \h </w:instrText>
+              <w:instrText xml:space="preserve"> PAGEREF _Toc176796547 \h </w:instrText>
             </w:r>
             <w:r>
               <w:rPr>
@@ -464,7 +538,7 @@
               <w14:ligatures w14:val="standardContextual"/>
             </w:rPr>
           </w:pPr>
-          <w:hyperlink w:anchor="_Toc173852071" w:history="1">
+          <w:hyperlink w:anchor="_Toc176796548" w:history="1">
             <w:r>
               <w:rPr>
                 <w:rStyle w:val="Hyperlink"/>
@@ -492,7 +566,7 @@
                 <w:noProof/>
                 <w:webHidden/>
               </w:rPr>
-              <w:instrText xml:space="preserve"> PAGEREF _Toc173852071 \h </w:instrText>
+              <w:instrText xml:space="preserve"> PAGEREF _Toc176796548 \h </w:instrText>
             </w:r>
             <w:r>
               <w:rPr>
@@ -538,7 +612,7 @@
               <w14:ligatures w14:val="standardContextual"/>
             </w:rPr>
           </w:pPr>
-          <w:hyperlink w:anchor="_Toc173852072" w:history="1">
+          <w:hyperlink w:anchor="_Toc176796549" w:history="1">
             <w:r>
               <w:rPr>
                 <w:rStyle w:val="Hyperlink"/>
@@ -566,81 +640,7 @@
                 <w:noProof/>
                 <w:webHidden/>
               </w:rPr>
-              <w:instrText xml:space="preserve"> PAGEREF _Toc173852072 \h </w:instrText>
-            </w:r>
-            <w:r>
-              <w:rPr>
-                <w:noProof/>
-                <w:webHidden/>
-              </w:rPr>
-            </w:r>
-            <w:r>
-              <w:rPr>
-                <w:noProof/>
-                <w:webHidden/>
-              </w:rPr>
-              <w:fldChar w:fldCharType="separate"/>
-            </w:r>
-            <w:r>
-              <w:rPr>
-                <w:noProof/>
-                <w:webHidden/>
-              </w:rPr>
-              <w:t>4</w:t>
-            </w:r>
-            <w:r>
-              <w:rPr>
-                <w:noProof/>
-                <w:webHidden/>
-              </w:rPr>
-              <w:fldChar w:fldCharType="end"/>
-            </w:r>
-          </w:hyperlink>
-        </w:p>
-        <w:p>
-          <w:pPr>
-            <w:pStyle w:val="Verzeichnis1"/>
-            <w:tabs>
-              <w:tab w:val="right" w:leader="dot" w:pos="9062"/>
-            </w:tabs>
-            <w:rPr>
-              <w:rFonts w:eastAsiaTheme="minorEastAsia"/>
-              <w:noProof/>
-              <w:kern w:val="2"/>
-              <w:sz w:val="24"/>
-              <w:szCs w:val="24"/>
-              <w14:ligatures w14:val="standardContextual"/>
-            </w:rPr>
-          </w:pPr>
-          <w:hyperlink w:anchor="_Toc173852073" w:history="1">
-            <w:r>
-              <w:rPr>
-                <w:rStyle w:val="Hyperlink"/>
-                <w:noProof/>
-                <w:lang w:val="en-US"/>
-              </w:rPr>
-              <w:t>Run the Copy script</w:t>
-            </w:r>
-            <w:r>
-              <w:rPr>
-                <w:noProof/>
-                <w:webHidden/>
-              </w:rPr>
-              <w:tab/>
-            </w:r>
-            <w:r>
-              <w:rPr>
-                <w:noProof/>
-                <w:webHidden/>
-              </w:rPr>
-              <w:fldChar w:fldCharType="begin"/>
-            </w:r>
-            <w:r>
-              <w:rPr>
-                <w:noProof/>
-                <w:webHidden/>
-              </w:rPr>
-              <w:instrText xml:space="preserve"> PAGEREF _Toc173852073 \h </w:instrText>
+              <w:instrText xml:space="preserve"> PAGEREF _Toc176796549 \h </w:instrText>
             </w:r>
             <w:r>
               <w:rPr>
@@ -696,7 +696,7 @@
           <w:lang w:val="en-US"/>
         </w:rPr>
       </w:pPr>
-      <w:bookmarkStart w:id="0" w:name="_Toc173852066"/>
+      <w:bookmarkStart w:id="0" w:name="_Toc176796542"/>
       <w:r>
         <w:rPr>
           <w:lang w:val="en-US"/>
@@ -1404,7 +1404,7 @@
           <w:lang w:val="en-US"/>
         </w:rPr>
       </w:pPr>
-      <w:bookmarkStart w:id="1" w:name="_Toc173852067"/>
+      <w:bookmarkStart w:id="1" w:name="_Toc176796543"/>
       <w:r>
         <w:rPr>
           <w:lang w:val="en-US"/>
@@ -1906,7 +1906,7 @@
           <w:lang w:val="en-US"/>
         </w:rPr>
       </w:pPr>
-      <w:bookmarkStart w:id="2" w:name="_Toc173852068"/>
+      <w:bookmarkStart w:id="2" w:name="_Toc176796544"/>
       <w:r>
         <w:rPr>
           <w:lang w:val="en-US"/>
@@ -1925,7 +1925,44 @@
         <w:rPr>
           <w:lang w:val="en-US"/>
         </w:rPr>
-        <w:t>Extract “CopyProdToTest.zip” to a local folder</w:t>
+        <w:t xml:space="preserve">Right click on the </w:t>
+      </w:r>
+      <w:r>
+        <w:rPr>
+          <w:lang w:val="en-US"/>
+        </w:rPr>
+        <w:t xml:space="preserve">downloaded </w:t>
+      </w:r>
+      <w:r>
+        <w:rPr>
+          <w:lang w:val="en-US"/>
+        </w:rPr>
+        <w:t>zip file and klick on "Unblock" when there is a warning shown "This file came from another computer and might be blocked..."</w:t>
+      </w:r>
+    </w:p>
+    <w:p>
+      <w:pPr>
+        <w:rPr>
+          <w:lang w:val="en-US"/>
+        </w:rPr>
+      </w:pPr>
+      <w:r>
+        <w:rPr>
+          <w:lang w:val="en-US"/>
+        </w:rPr>
+        <w:t xml:space="preserve">Extract </w:t>
+      </w:r>
+      <w:r>
+        <w:rPr>
+          <w:lang w:val="en-US"/>
+        </w:rPr>
+        <w:t>the zip file</w:t>
+      </w:r>
+      <w:r>
+        <w:rPr>
+          <w:lang w:val="en-US"/>
+        </w:rPr>
+        <w:t xml:space="preserve"> to a local folder</w:t>
       </w:r>
       <w:r>
         <w:rPr>
@@ -1985,7 +2022,7 @@
           <w:lang w:val="en-US"/>
         </w:rPr>
       </w:pPr>
-      <w:bookmarkStart w:id="3" w:name="_Toc173852069"/>
+      <w:bookmarkStart w:id="3" w:name="_Toc176796545"/>
       <w:r>
         <w:rPr>
           <w:lang w:val="en-US"/>
@@ -2042,7 +2079,7 @@
           <w:b/>
           <w:lang w:val="en-US"/>
         </w:rPr>
-        <w:t>XXXX</w:t>
+        <w:t>ZZZZ</w:t>
       </w:r>
       <w:r>
         <w:rPr>
@@ -2096,13 +2133,20 @@
           <w:b/>
           <w:lang w:val="en-US"/>
         </w:rPr>
-        <w:t>XXXX/config.ps1</w:t>
+        <w:t>ZZZZ</w:t>
       </w:r>
       <w:r>
         <w:rPr>
           <w:b/>
           <w:lang w:val="en-US"/>
         </w:rPr>
+        <w:t>/config.ps1</w:t>
+      </w:r>
+      <w:r>
+        <w:rPr>
+          <w:b/>
+          <w:lang w:val="en-US"/>
+        </w:rPr>
         <w:t>“</w:t>
       </w:r>
       <w:r>
@@ -2123,7 +2167,19 @@
         <w:rPr>
           <w:lang w:val="en-US"/>
         </w:rPr>
-        <w:t xml:space="preserve"> to your environment.</w:t>
+        <w:t xml:space="preserve"> to your environment</w:t>
+      </w:r>
+      <w:r>
+        <w:rPr>
+          <w:lang w:val="en-US"/>
+        </w:rPr>
+        <w:t xml:space="preserve"> and your needs</w:t>
+      </w:r>
+      <w:r>
+        <w:rPr>
+          <w:lang w:val="en-US"/>
+        </w:rPr>
+        <w:t>.</w:t>
       </w:r>
       <w:r>
         <w:rPr>
@@ -2138,14 +2194,12 @@
           <w:lang w:val="en-US"/>
         </w:rPr>
       </w:pPr>
-      <w:proofErr w:type="gramStart"/>
-      <w:r>
-        <w:rPr>
-          <w:lang w:val="en-US"/>
-        </w:rPr>
-        <w:t>In order to</w:t>
-      </w:r>
-      <w:proofErr w:type="gramEnd"/>
+      <w:r>
+        <w:rPr>
+          <w:lang w:val="en-US"/>
+        </w:rPr>
+        <w:t>To</w:t>
+      </w:r>
       <w:r>
         <w:rPr>
           <w:lang w:val="en-US"/>
@@ -2229,7 +2283,13 @@
         <w:rPr>
           <w:lang w:val="en-US"/>
         </w:rPr>
-        <w:t>XXXX/</w:t>
+        <w:t>ZZZZ</w:t>
+      </w:r>
+      <w:r>
+        <w:rPr>
+          <w:lang w:val="en-US"/>
+        </w:rPr>
+        <w:t>/</w:t>
       </w:r>
       <w:proofErr w:type="spellStart"/>
       <w:r>
@@ -2296,7 +2356,197 @@
           <w:lang w:val="en-US"/>
         </w:rPr>
       </w:pPr>
-      <w:bookmarkStart w:id="4" w:name="_Toc173852070"/>
+      <w:bookmarkStart w:id="4" w:name="_Toc176796546"/>
+      <w:r>
+        <w:rPr>
+          <w:lang w:val="en-US"/>
+        </w:rPr>
+        <w:t>Run the Copy script</w:t>
+      </w:r>
+      <w:bookmarkEnd w:id="4"/>
+    </w:p>
+    <w:p>
+      <w:pPr>
+        <w:rPr>
+          <w:lang w:val="en-US"/>
+        </w:rPr>
+      </w:pPr>
+      <w:r>
+        <w:rPr>
+          <w:lang w:val="en-US"/>
+        </w:rPr>
+        <w:t>Create a scheduled task as follows:</w:t>
+      </w:r>
+    </w:p>
+    <w:p>
+      <w:pPr>
+        <w:rPr>
+          <w:b/>
+          <w:lang w:val="en-US"/>
+        </w:rPr>
+      </w:pPr>
+      <w:r>
+        <w:rPr>
+          <w:b/>
+          <w:lang w:val="en-US"/>
+        </w:rPr>
+        <w:t>Program:</w:t>
+      </w:r>
+    </w:p>
+    <w:p>
+      <w:pPr>
+        <w:rPr>
+          <w:lang w:val="en-US"/>
+        </w:rPr>
+      </w:pPr>
+      <w:r>
+        <w:rPr>
+          <w:rFonts w:ascii="Courier New" w:hAnsi="Courier New" w:cs="Courier New"/>
+          <w:lang w:val="en-US"/>
+        </w:rPr>
+        <w:t>C</w:t>
+      </w:r>
+      <w:r>
+        <w:rPr>
+          <w:rFonts w:ascii="Courier New" w:hAnsi="Courier New" w:cs="Courier New"/>
+          <w:lang w:val="en-US"/>
+        </w:rPr>
+        <w:t>:\Insight\utilities\CopyProdToTest</w:t>
+      </w:r>
+      <w:r>
+        <w:rPr>
+          <w:rFonts w:ascii="Courier New" w:hAnsi="Courier New" w:cs="Courier New"/>
+          <w:lang w:val="en-US"/>
+        </w:rPr>
+        <w:t>\Call_CopyProdToTest.bat</w:t>
+      </w:r>
+    </w:p>
+    <w:p>
+      <w:pPr>
+        <w:rPr>
+          <w:b/>
+          <w:lang w:val="en-US"/>
+        </w:rPr>
+      </w:pPr>
+      <w:r>
+        <w:rPr>
+          <w:b/>
+          <w:lang w:val="en-US"/>
+        </w:rPr>
+        <w:t>Arguments:</w:t>
+      </w:r>
+    </w:p>
+    <w:p>
+      <w:pPr>
+        <w:rPr>
+          <w:rFonts w:ascii="Courier New" w:hAnsi="Courier New" w:cs="Courier New"/>
+          <w:lang w:val="en-US"/>
+        </w:rPr>
+      </w:pPr>
+      <w:r>
+        <w:rPr>
+          <w:rFonts w:ascii="Courier New" w:hAnsi="Courier New" w:cs="Courier New"/>
+          <w:lang w:val="en-US"/>
+        </w:rPr>
+        <w:t>ZZZZ</w:t>
+      </w:r>
+    </w:p>
+    <w:p>
+      <w:pPr>
+        <w:rPr>
+          <w:b/>
+          <w:lang w:val="en-US"/>
+        </w:rPr>
+      </w:pPr>
+      <w:r>
+        <w:rPr>
+          <w:b/>
+          <w:lang w:val="en-US"/>
+        </w:rPr>
+        <w:t>Start in:</w:t>
+      </w:r>
+    </w:p>
+    <w:p>
+      <w:pPr>
+        <w:rPr>
+          <w:lang w:val="en-US"/>
+        </w:rPr>
+      </w:pPr>
+      <w:r>
+        <w:rPr>
+          <w:rFonts w:ascii="Courier New" w:hAnsi="Courier New" w:cs="Courier New"/>
+          <w:lang w:val="en-US"/>
+        </w:rPr>
+        <w:t>C</w:t>
+      </w:r>
+      <w:r>
+        <w:rPr>
+          <w:rFonts w:ascii="Courier New" w:hAnsi="Courier New" w:cs="Courier New"/>
+          <w:lang w:val="en-US"/>
+        </w:rPr>
+        <w:t>:\Insight\utilities\CopyProdToTest</w:t>
+      </w:r>
+    </w:p>
+    <w:p>
+      <w:pPr>
+        <w:rPr>
+          <w:lang w:val="en-US"/>
+        </w:rPr>
+      </w:pPr>
+      <w:r>
+        <w:rPr>
+          <w:lang w:val="en-US"/>
+        </w:rPr>
+        <w:t>Run the scheduled task manually and check the results in the Logfile “CopyProdToTest_ZZZZ.log” in the subdirectory “log”.</w:t>
+      </w:r>
+    </w:p>
+    <w:p>
+      <w:pPr>
+        <w:rPr>
+          <w:lang w:val="en-US"/>
+        </w:rPr>
+      </w:pPr>
+      <w:r>
+        <w:rPr>
+          <w:lang w:val="en-US"/>
+        </w:rPr>
+        <w:t xml:space="preserve">If you have set the SMTP parameters in ZZZZ\config.ps1, the script will send this logfile to the configured mail address. If this doesn’t work, </w:t>
+      </w:r>
+      <w:proofErr w:type="gramStart"/>
+      <w:r>
+        <w:rPr>
+          <w:lang w:val="en-US"/>
+        </w:rPr>
+        <w:t>look into</w:t>
+      </w:r>
+      <w:proofErr w:type="gramEnd"/>
+      <w:r>
+        <w:rPr>
+          <w:lang w:val="en-US"/>
+        </w:rPr>
+        <w:t xml:space="preserve"> the logfile “SendLogfile_ZZZZ.log” in the subdirectory </w:t>
+      </w:r>
+      <w:r>
+        <w:rPr>
+          <w:lang w:val="en-US"/>
+        </w:rPr>
+        <w:t>„</w:t>
+      </w:r>
+      <w:r>
+        <w:rPr>
+          <w:lang w:val="en-US"/>
+        </w:rPr>
+        <w:t>log”.</w:t>
+      </w:r>
+    </w:p>
+    <w:p>
+      <w:pPr>
+        <w:pStyle w:val="berschrift1"/>
+        <w:rPr>
+          <w:lang w:val="en-US"/>
+        </w:rPr>
+      </w:pPr>
+      <w:bookmarkStart w:id="5" w:name="_Toc176796547"/>
       <w:r>
         <w:rPr>
           <w:lang w:val="en-US"/>
@@ -2317,7 +2567,7 @@
         </w:rPr>
         <w:t xml:space="preserve"> on Construct Workstations</w:t>
       </w:r>
-      <w:bookmarkEnd w:id="4"/>
+      <w:bookmarkEnd w:id="5"/>
     </w:p>
     <w:p>
       <w:pPr>
@@ -2407,7 +2657,7 @@
           <w:lang w:val="en-US"/>
         </w:rPr>
       </w:pPr>
-      <w:bookmarkStart w:id="5" w:name="_Toc173852071"/>
+      <w:bookmarkStart w:id="6" w:name="_Toc176796548"/>
       <w:r>
         <w:rPr>
           <w:lang w:val="en-US"/>
@@ -2428,7 +2678,7 @@
         </w:rPr>
         <w:t xml:space="preserve"> User</w:t>
       </w:r>
-      <w:bookmarkEnd w:id="5"/>
+      <w:bookmarkEnd w:id="6"/>
     </w:p>
     <w:p>
       <w:pPr>
@@ -2797,7 +3047,7 @@
           <w:lang w:val="en-US"/>
         </w:rPr>
       </w:pPr>
-      <w:bookmarkStart w:id="6" w:name="_Toc173852072"/>
+      <w:bookmarkStart w:id="7" w:name="_Toc176796549"/>
       <w:r>
         <w:rPr>
           <w:lang w:val="en-US"/>
@@ -2818,7 +3068,7 @@
         </w:rPr>
         <w:t xml:space="preserve"> to start automatically at login</w:t>
       </w:r>
-      <w:bookmarkEnd w:id="6"/>
+      <w:bookmarkEnd w:id="7"/>
     </w:p>
     <w:p>
       <w:pPr>
@@ -2918,252 +3168,6 @@
         </w:rPr>
         <w:t>” shortcut from the desktop to this folder.</w:t>
       </w:r>
-    </w:p>
-    <w:p>
-      <w:pPr>
-        <w:rPr>
-          <w:lang w:val="en-US"/>
-        </w:rPr>
-      </w:pPr>
-    </w:p>
-    <w:p>
-      <w:pPr>
-        <w:pStyle w:val="berschrift1"/>
-        <w:rPr>
-          <w:lang w:val="en-US"/>
-        </w:rPr>
-      </w:pPr>
-      <w:bookmarkStart w:id="7" w:name="_Toc173852073"/>
-      <w:r>
-        <w:rPr>
-          <w:lang w:val="en-US"/>
-        </w:rPr>
-        <w:t xml:space="preserve">Run the </w:t>
-      </w:r>
-      <w:r>
-        <w:rPr>
-          <w:lang w:val="en-US"/>
-        </w:rPr>
-        <w:t xml:space="preserve">Copy </w:t>
-      </w:r>
-      <w:r>
-        <w:rPr>
-          <w:lang w:val="en-US"/>
-        </w:rPr>
-        <w:t>script</w:t>
-      </w:r>
-      <w:bookmarkEnd w:id="7"/>
-    </w:p>
-    <w:p>
-      <w:pPr>
-        <w:rPr>
-          <w:lang w:val="en-US"/>
-        </w:rPr>
-      </w:pPr>
-      <w:r>
-        <w:rPr>
-          <w:lang w:val="en-US"/>
-        </w:rPr>
-        <w:t>Create a scheduled task as follows:</w:t>
-      </w:r>
-    </w:p>
-    <w:p>
-      <w:pPr>
-        <w:rPr>
-          <w:b/>
-          <w:lang w:val="en-US"/>
-        </w:rPr>
-      </w:pPr>
-      <w:r>
-        <w:rPr>
-          <w:b/>
-          <w:lang w:val="en-US"/>
-        </w:rPr>
-        <w:t>Program:</w:t>
-      </w:r>
-    </w:p>
-    <w:p>
-      <w:pPr>
-        <w:rPr>
-          <w:lang w:val="en-US"/>
-        </w:rPr>
-      </w:pPr>
-      <w:r>
-        <w:rPr>
-          <w:rFonts w:ascii="Courier New" w:hAnsi="Courier New" w:cs="Courier New"/>
-          <w:lang w:val="en-US"/>
-        </w:rPr>
-        <w:t>C</w:t>
-      </w:r>
-      <w:r>
-        <w:rPr>
-          <w:rFonts w:ascii="Courier New" w:hAnsi="Courier New" w:cs="Courier New"/>
-          <w:lang w:val="en-US"/>
-        </w:rPr>
-        <w:t>:\Insight\utilities\CopyProdToTest</w:t>
-      </w:r>
-      <w:r>
-        <w:rPr>
-          <w:rFonts w:ascii="Courier New" w:hAnsi="Courier New" w:cs="Courier New"/>
-          <w:lang w:val="en-US"/>
-        </w:rPr>
-        <w:t>\Call_CopyProdToTest.bat</w:t>
-      </w:r>
-    </w:p>
-    <w:p>
-      <w:pPr>
-        <w:rPr>
-          <w:b/>
-          <w:lang w:val="en-US"/>
-        </w:rPr>
-      </w:pPr>
-      <w:r>
-        <w:rPr>
-          <w:b/>
-          <w:lang w:val="en-US"/>
-        </w:rPr>
-        <w:t>Arguments:</w:t>
-      </w:r>
-    </w:p>
-    <w:p>
-      <w:pPr>
-        <w:rPr>
-          <w:rFonts w:ascii="Courier New" w:hAnsi="Courier New" w:cs="Courier New"/>
-          <w:lang w:val="en-US"/>
-        </w:rPr>
-      </w:pPr>
-      <w:r>
-        <w:rPr>
-          <w:rFonts w:ascii="Courier New" w:hAnsi="Courier New" w:cs="Courier New"/>
-          <w:lang w:val="en-US"/>
-        </w:rPr>
-        <w:t>XXXX</w:t>
-      </w:r>
-    </w:p>
-    <w:p>
-      <w:pPr>
-        <w:rPr>
-          <w:b/>
-          <w:lang w:val="en-US"/>
-        </w:rPr>
-      </w:pPr>
-      <w:r>
-        <w:rPr>
-          <w:b/>
-          <w:lang w:val="en-US"/>
-        </w:rPr>
-        <w:t>Start in:</w:t>
-      </w:r>
-    </w:p>
-    <w:p>
-      <w:pPr>
-        <w:rPr>
-          <w:lang w:val="en-US"/>
-        </w:rPr>
-      </w:pPr>
-      <w:r>
-        <w:rPr>
-          <w:rFonts w:ascii="Courier New" w:hAnsi="Courier New" w:cs="Courier New"/>
-          <w:lang w:val="en-US"/>
-        </w:rPr>
-        <w:t>C</w:t>
-      </w:r>
-      <w:r>
-        <w:rPr>
-          <w:rFonts w:ascii="Courier New" w:hAnsi="Courier New" w:cs="Courier New"/>
-          <w:lang w:val="en-US"/>
-        </w:rPr>
-        <w:t>:\Insight\utilities\CopyProdToTest</w:t>
-      </w:r>
-    </w:p>
-    <w:p>
-      <w:pPr>
-        <w:rPr>
-          <w:lang w:val="en-US"/>
-        </w:rPr>
-      </w:pPr>
-      <w:r>
-        <w:rPr>
-          <w:lang w:val="en-US"/>
-        </w:rPr>
-        <w:t>Run the scheduled task</w:t>
-      </w:r>
-      <w:r>
-        <w:rPr>
-          <w:lang w:val="en-US"/>
-        </w:rPr>
-        <w:t xml:space="preserve"> manually</w:t>
-      </w:r>
-      <w:r>
-        <w:rPr>
-          <w:lang w:val="en-US"/>
-        </w:rPr>
-        <w:t xml:space="preserve"> and check the results in the Logfile</w:t>
-      </w:r>
-      <w:r>
-        <w:rPr>
-          <w:lang w:val="en-US"/>
-        </w:rPr>
-        <w:t xml:space="preserve"> “CopyProdToTest_XXXX.log” in the subdirectory “log”.</w:t>
-      </w:r>
-    </w:p>
-    <w:p>
-      <w:pPr>
-        <w:rPr>
-          <w:lang w:val="en-US"/>
-        </w:rPr>
-      </w:pPr>
-      <w:r>
-        <w:rPr>
-          <w:lang w:val="en-US"/>
-        </w:rPr>
-        <w:t>If you have set the SMTP parameters in XXXX\</w:t>
-      </w:r>
-      <w:r>
-        <w:rPr>
-          <w:lang w:val="en-US"/>
-        </w:rPr>
-        <w:t xml:space="preserve">config.ps1, the script will send this logfile to the configured mail address. If this doesn’t work, </w:t>
-      </w:r>
-      <w:proofErr w:type="gramStart"/>
-      <w:r>
-        <w:rPr>
-          <w:lang w:val="en-US"/>
-        </w:rPr>
-        <w:t>look into</w:t>
-      </w:r>
-      <w:proofErr w:type="gramEnd"/>
-      <w:r>
-        <w:rPr>
-          <w:lang w:val="en-US"/>
-        </w:rPr>
-        <w:t xml:space="preserve"> the logfile “SendLogfile_XXXX.log” in the </w:t>
-      </w:r>
-      <w:r>
-        <w:rPr>
-          <w:lang w:val="en-US"/>
-        </w:rPr>
-        <w:t xml:space="preserve">subdirectory </w:t>
-      </w:r>
-      <w:r>
-        <w:rPr>
-          <w:lang w:val="en-US"/>
-        </w:rPr>
-        <w:t>„</w:t>
-      </w:r>
-      <w:r>
-        <w:rPr>
-          <w:lang w:val="en-US"/>
-        </w:rPr>
-        <w:t>log”.</w:t>
-      </w:r>
-    </w:p>
-    <w:p>
-      <w:pPr>
-        <w:rPr>
-          <w:lang w:val="en-US"/>
-        </w:rPr>
-      </w:pPr>
     </w:p>
     <w:p>
       <w:pPr>

</xml_diff>

<commit_message>
Added instructions for manual download and install of SQLServer Powershell Module to Installation Guide.
</commit_message>
<xml_diff>
--- a/Insight_CopyProdToTest_InstallationGuide.docx
+++ b/Insight_CopyProdToTest_InstallationGuide.docx
@@ -290,7 +290,7 @@
                 <w:noProof/>
                 <w:webHidden/>
               </w:rPr>
-              <w:t>2</w:t>
+              <w:t>3</w:t>
             </w:r>
             <w:r>
               <w:rPr>
@@ -586,7 +586,7 @@
                 <w:noProof/>
                 <w:webHidden/>
               </w:rPr>
-              <w:t>3</w:t>
+              <w:t>4</w:t>
             </w:r>
             <w:r>
               <w:rPr>
@@ -1600,6 +1600,208 @@
           <w:t xml:space="preserve"> and getting this error - Microsoft Community</w:t>
         </w:r>
       </w:hyperlink>
+    </w:p>
+    <w:p>
+      <w:pPr>
+        <w:rPr>
+          <w:lang w:val="en-US"/>
+        </w:rPr>
+      </w:pPr>
+      <w:r>
+        <w:rPr>
+          <w:lang w:val="en-US"/>
+        </w:rPr>
+        <w:t>If “Install-Modul</w:t>
+      </w:r>
+      <w:r>
+        <w:rPr>
+          <w:lang w:val="en-US"/>
+        </w:rPr>
+        <w:t xml:space="preserve">e” </w:t>
+      </w:r>
+      <w:r>
+        <w:rPr>
+          <w:lang w:val="en-US"/>
+        </w:rPr>
+        <w:t>is not able to</w:t>
+      </w:r>
+      <w:r>
+        <w:rPr>
+          <w:lang w:val="en-US"/>
+        </w:rPr>
+        <w:t xml:space="preserve"> access the </w:t>
+      </w:r>
+      <w:proofErr w:type="spellStart"/>
+      <w:r>
+        <w:rPr>
+          <w:lang w:val="en-US"/>
+        </w:rPr>
+        <w:t>Powershell</w:t>
+      </w:r>
+      <w:proofErr w:type="spellEnd"/>
+      <w:r>
+        <w:rPr>
+          <w:lang w:val="en-US"/>
+        </w:rPr>
+        <w:t xml:space="preserve"> Gallery, you can download and install the module manually as </w:t>
+      </w:r>
+      <w:r>
+        <w:rPr>
+          <w:lang w:val="en-US"/>
+        </w:rPr>
+        <w:t>follows:</w:t>
+      </w:r>
+    </w:p>
+    <w:p>
+      <w:pPr>
+        <w:numPr>
+          <w:ilvl w:val="0"/>
+          <w:numId w:val="3"/>
+        </w:numPr>
+        <w:rPr>
+          <w:lang w:val="en-US"/>
+        </w:rPr>
+      </w:pPr>
+      <w:r>
+        <w:rPr>
+          <w:lang w:val="en-US"/>
+        </w:rPr>
+        <w:t>Run from PS console: Invoke-</w:t>
+      </w:r>
+      <w:proofErr w:type="spellStart"/>
+      <w:r>
+        <w:rPr>
+          <w:lang w:val="en-US"/>
+        </w:rPr>
+        <w:t>WebRequest</w:t>
+      </w:r>
+      <w:proofErr w:type="spellEnd"/>
+      <w:r>
+        <w:rPr>
+          <w:lang w:val="en-US"/>
+        </w:rPr>
+        <w:t xml:space="preserve"> -Uri powershellgallery.com/</w:t>
+      </w:r>
+      <w:proofErr w:type="spellStart"/>
+      <w:r>
+        <w:rPr>
+          <w:lang w:val="en-US"/>
+        </w:rPr>
+        <w:t>api</w:t>
+      </w:r>
+      <w:proofErr w:type="spellEnd"/>
+      <w:r>
+        <w:rPr>
+          <w:lang w:val="en-US"/>
+        </w:rPr>
+        <w:t>/v2/package/</w:t>
+      </w:r>
+      <w:proofErr w:type="spellStart"/>
+      <w:r>
+        <w:rPr>
+          <w:lang w:val="en-US"/>
+        </w:rPr>
+        <w:t>sqlserver</w:t>
+      </w:r>
+      <w:proofErr w:type="spellEnd"/>
+      <w:r>
+        <w:rPr>
+          <w:lang w:val="en-US"/>
+        </w:rPr>
+        <w:t xml:space="preserve"> -Out D:\temp\sqlserver.zip</w:t>
+      </w:r>
+    </w:p>
+    <w:p>
+      <w:pPr>
+        <w:numPr>
+          <w:ilvl w:val="0"/>
+          <w:numId w:val="3"/>
+        </w:numPr>
+        <w:rPr>
+          <w:lang w:val="en-US"/>
+        </w:rPr>
+      </w:pPr>
+      <w:r>
+        <w:rPr>
+          <w:lang w:val="en-US"/>
+        </w:rPr>
+        <w:t>Extract and save to Program Files\</w:t>
+      </w:r>
+      <w:proofErr w:type="spellStart"/>
+      <w:r>
+        <w:rPr>
+          <w:lang w:val="en-US"/>
+        </w:rPr>
+        <w:t>WindowsPowerShell</w:t>
+      </w:r>
+      <w:proofErr w:type="spellEnd"/>
+      <w:r>
+        <w:rPr>
+          <w:lang w:val="en-US"/>
+        </w:rPr>
+        <w:t>\Modules\</w:t>
+      </w:r>
+      <w:proofErr w:type="spellStart"/>
+      <w:r>
+        <w:rPr>
+          <w:lang w:val="en-US"/>
+        </w:rPr>
+        <w:t>sqlserver</w:t>
+      </w:r>
+      <w:proofErr w:type="spellEnd"/>
+    </w:p>
+    <w:p>
+      <w:pPr>
+        <w:numPr>
+          <w:ilvl w:val="0"/>
+          <w:numId w:val="3"/>
+        </w:numPr>
+        <w:rPr>
+          <w:lang w:val="en-US"/>
+        </w:rPr>
+      </w:pPr>
+      <w:r>
+        <w:rPr>
+          <w:lang w:val="en-US"/>
+        </w:rPr>
+        <w:t xml:space="preserve">Check if </w:t>
+      </w:r>
+      <w:proofErr w:type="spellStart"/>
+      <w:r>
+        <w:rPr>
+          <w:lang w:val="en-US"/>
+        </w:rPr>
+        <w:t>Powershell</w:t>
+      </w:r>
+      <w:proofErr w:type="spellEnd"/>
+      <w:r>
+        <w:rPr>
+          <w:lang w:val="en-US"/>
+        </w:rPr>
+        <w:t xml:space="preserve"> </w:t>
+      </w:r>
+      <w:proofErr w:type="gramStart"/>
+      <w:r>
+        <w:rPr>
+          <w:lang w:val="en-US"/>
+        </w:rPr>
+        <w:t>is able to</w:t>
+      </w:r>
+      <w:proofErr w:type="gramEnd"/>
+      <w:r>
+        <w:rPr>
+          <w:lang w:val="en-US"/>
+        </w:rPr>
+        <w:t xml:space="preserve"> see it: Get-Module -</w:t>
+      </w:r>
+      <w:proofErr w:type="spellStart"/>
+      <w:r>
+        <w:rPr>
+          <w:lang w:val="en-US"/>
+        </w:rPr>
+        <w:t>ListAva</w:t>
+      </w:r>
+      <w:proofErr w:type="spellEnd"/>
     </w:p>
     <w:p>
       <w:pPr>
@@ -3414,11 +3616,127 @@
       </w:rPr>
     </w:lvl>
   </w:abstractNum>
+  <w:abstractNum w:abstractNumId="2" w15:restartNumberingAfterBreak="0">
+    <w:nsid w:val="72E222A6"/>
+    <w:multiLevelType w:val="multilevel"/>
+    <w:tmpl w:val="D8DAB140"/>
+    <w:lvl w:ilvl="0">
+      <w:start w:val="1"/>
+      <w:numFmt w:val="decimal"/>
+      <w:lvlText w:val="%1."/>
+      <w:lvlJc w:val="left"/>
+      <w:pPr>
+        <w:tabs>
+          <w:tab w:val="num" w:pos="720"/>
+        </w:tabs>
+        <w:ind w:left="720" w:hanging="360"/>
+      </w:pPr>
+    </w:lvl>
+    <w:lvl w:ilvl="1" w:tentative="1">
+      <w:start w:val="1"/>
+      <w:numFmt w:val="decimal"/>
+      <w:lvlText w:val="%2."/>
+      <w:lvlJc w:val="left"/>
+      <w:pPr>
+        <w:tabs>
+          <w:tab w:val="num" w:pos="1440"/>
+        </w:tabs>
+        <w:ind w:left="1440" w:hanging="360"/>
+      </w:pPr>
+    </w:lvl>
+    <w:lvl w:ilvl="2" w:tentative="1">
+      <w:start w:val="1"/>
+      <w:numFmt w:val="decimal"/>
+      <w:lvlText w:val="%3."/>
+      <w:lvlJc w:val="left"/>
+      <w:pPr>
+        <w:tabs>
+          <w:tab w:val="num" w:pos="2160"/>
+        </w:tabs>
+        <w:ind w:left="2160" w:hanging="360"/>
+      </w:pPr>
+    </w:lvl>
+    <w:lvl w:ilvl="3" w:tentative="1">
+      <w:start w:val="1"/>
+      <w:numFmt w:val="decimal"/>
+      <w:lvlText w:val="%4."/>
+      <w:lvlJc w:val="left"/>
+      <w:pPr>
+        <w:tabs>
+          <w:tab w:val="num" w:pos="2880"/>
+        </w:tabs>
+        <w:ind w:left="2880" w:hanging="360"/>
+      </w:pPr>
+    </w:lvl>
+    <w:lvl w:ilvl="4" w:tentative="1">
+      <w:start w:val="1"/>
+      <w:numFmt w:val="decimal"/>
+      <w:lvlText w:val="%5."/>
+      <w:lvlJc w:val="left"/>
+      <w:pPr>
+        <w:tabs>
+          <w:tab w:val="num" w:pos="3600"/>
+        </w:tabs>
+        <w:ind w:left="3600" w:hanging="360"/>
+      </w:pPr>
+    </w:lvl>
+    <w:lvl w:ilvl="5" w:tentative="1">
+      <w:start w:val="1"/>
+      <w:numFmt w:val="decimal"/>
+      <w:lvlText w:val="%6."/>
+      <w:lvlJc w:val="left"/>
+      <w:pPr>
+        <w:tabs>
+          <w:tab w:val="num" w:pos="4320"/>
+        </w:tabs>
+        <w:ind w:left="4320" w:hanging="360"/>
+      </w:pPr>
+    </w:lvl>
+    <w:lvl w:ilvl="6" w:tentative="1">
+      <w:start w:val="1"/>
+      <w:numFmt w:val="decimal"/>
+      <w:lvlText w:val="%7."/>
+      <w:lvlJc w:val="left"/>
+      <w:pPr>
+        <w:tabs>
+          <w:tab w:val="num" w:pos="5040"/>
+        </w:tabs>
+        <w:ind w:left="5040" w:hanging="360"/>
+      </w:pPr>
+    </w:lvl>
+    <w:lvl w:ilvl="7" w:tentative="1">
+      <w:start w:val="1"/>
+      <w:numFmt w:val="decimal"/>
+      <w:lvlText w:val="%8."/>
+      <w:lvlJc w:val="left"/>
+      <w:pPr>
+        <w:tabs>
+          <w:tab w:val="num" w:pos="5760"/>
+        </w:tabs>
+        <w:ind w:left="5760" w:hanging="360"/>
+      </w:pPr>
+    </w:lvl>
+    <w:lvl w:ilvl="8" w:tentative="1">
+      <w:start w:val="1"/>
+      <w:numFmt w:val="decimal"/>
+      <w:lvlText w:val="%9."/>
+      <w:lvlJc w:val="left"/>
+      <w:pPr>
+        <w:tabs>
+          <w:tab w:val="num" w:pos="6480"/>
+        </w:tabs>
+        <w:ind w:left="6480" w:hanging="360"/>
+      </w:pPr>
+    </w:lvl>
+  </w:abstractNum>
   <w:num w:numId="1" w16cid:durableId="536359490">
     <w:abstractNumId w:val="1"/>
   </w:num>
   <w:num w:numId="2" w16cid:durableId="214050431">
     <w:abstractNumId w:val="0"/>
+  </w:num>
+  <w:num w:numId="3" w16cid:durableId="1125777418">
+    <w:abstractNumId w:val="2"/>
   </w:num>
 </w:numbering>
 </file>
@@ -3868,7 +4186,6 @@
   <w:style w:type="character" w:default="1" w:styleId="Absatz-Standardschriftart">
     <w:name w:val="Default Paragraph Font"/>
     <w:uiPriority w:val="1"/>
-    <w:semiHidden/>
     <w:unhideWhenUsed/>
   </w:style>
   <w:style w:type="table" w:default="1" w:styleId="NormaleTabelle">
@@ -4407,4 +4724,10 @@
     <ds:schemaRef ds:uri="http://schemas.openxmlformats.org/officeDocument/2006/bibliography"/>
   </ds:schemaRefs>
 </ds:datastoreItem>
+</file>
+
+<file path=docMetadata/LabelInfo.xml><?xml version="1.0" encoding="utf-8"?>
+<clbl:labelList xmlns:clbl="http://schemas.microsoft.com/office/2020/mipLabelMetadata">
+  <clbl:label id="{0544d546-3c2d-43c8-b393-3926466d2b6a}" enabled="0" method="" siteId="{0544d546-3c2d-43c8-b393-3926466d2b6a}" removed="1"/>
+</clbl:labelList>
 </file>
</xml_diff>